<commit_message>
Mic input routed to headphones works
</commit_message>
<xml_diff>
--- a/Project Specification.docx
+++ b/Project Specification.docx
@@ -40,31 +40,7 @@
     </w:p>
     <w:p>
       <w:r>
-        <w:t xml:space="preserve">The device recognises four spoken commands: next, </w:t>
-      </w:r>
-      <w:proofErr w:type="spellStart"/>
-      <w:r>
-        <w:t>weiter</w:t>
-      </w:r>
-      <w:proofErr w:type="spellEnd"/>
-      <w:r>
-        <w:t xml:space="preserve">, </w:t>
-      </w:r>
-      <w:proofErr w:type="spellStart"/>
-      <w:r>
-        <w:t>zurück</w:t>
-      </w:r>
-      <w:proofErr w:type="spellEnd"/>
-      <w:r>
-        <w:t xml:space="preserve">, and back. These are trained and recognised using TensorFlow Lite Micro (TFLM) with embedded MFCC (Mel-frequency cepstral coefficients) features. The firmware is developed using </w:t>
-      </w:r>
-      <w:proofErr w:type="spellStart"/>
-      <w:r>
-        <w:t>PlatformIO</w:t>
-      </w:r>
-      <w:proofErr w:type="spellEnd"/>
-      <w:r>
-        <w:t>.</w:t>
+        <w:t>The device recognises four spoken commands: next, weiter, zurück, and back. These are trained and recognised using TensorFlow Lite Micro (TFLM) with embedded MFCC (Mel-frequency cepstral coefficients) features. The firmware is developed using PlatformIO.</w:t>
       </w:r>
     </w:p>
     <w:p>
@@ -287,6 +263,38 @@
         <w:t>during training to get a log</w:t>
       </w:r>
     </w:p>
+    <w:p>
+      <w:pPr>
+        <w:numPr>
+          <w:ilvl w:val="0"/>
+          <w:numId w:val="1"/>
+        </w:numPr>
+      </w:pPr>
+      <w:r>
+        <w:rPr>
+          <w:b/>
+          <w:bCs/>
+        </w:rPr>
+        <w:t xml:space="preserve">Storage: </w:t>
+      </w:r>
+      <w:r>
+        <w:t>SD card</w:t>
+      </w:r>
+      <w:r>
+        <w:rPr>
+          <w:b/>
+          <w:bCs/>
+        </w:rPr>
+        <w:t xml:space="preserve"> </w:t>
+      </w:r>
+      <w:r>
+        <w:t>32GB A1 in Teensy Audio Board</w:t>
+      </w:r>
+      <w:r>
+        <w:t>:</w:t>
+      </w:r>
+    </w:p>
+    <w:p/>
     <w:p/>
     <w:p>
       <w:r>
@@ -376,6 +384,7 @@
           <w:b/>
           <w:bCs/>
         </w:rPr>
+        <w:lastRenderedPageBreak/>
         <w:t>MFCC Parameters</w:t>
       </w:r>
       <w:r>
@@ -390,13 +399,8 @@
         </w:numPr>
       </w:pPr>
       <w:r>
-        <w:t xml:space="preserve">Window size: 30 </w:t>
-      </w:r>
-      <w:proofErr w:type="spellStart"/>
-      <w:r>
-        <w:t>ms</w:t>
-      </w:r>
-      <w:proofErr w:type="spellEnd"/>
+        <w:t>Window size: 30 ms</w:t>
+      </w:r>
     </w:p>
     <w:p>
       <w:pPr>
@@ -406,14 +410,8 @@
         </w:numPr>
       </w:pPr>
       <w:r>
-        <w:lastRenderedPageBreak/>
-        <w:t xml:space="preserve">Stride: 10 </w:t>
-      </w:r>
-      <w:proofErr w:type="spellStart"/>
-      <w:r>
-        <w:t>ms</w:t>
-      </w:r>
-      <w:proofErr w:type="spellEnd"/>
+        <w:t>Stride: 10 ms</w:t>
+      </w:r>
     </w:p>
     <w:p>
       <w:pPr>
@@ -465,28 +463,12 @@
     </w:p>
     <w:p>
       <w:r>
-        <w:t xml:space="preserve">  /</w:t>
-      </w:r>
-      <w:proofErr w:type="spellStart"/>
-      <w:r>
-        <w:t>weiter</w:t>
-      </w:r>
-      <w:proofErr w:type="spellEnd"/>
-      <w:r>
-        <w:t>/</w:t>
-      </w:r>
-    </w:p>
-    <w:p>
-      <w:r>
-        <w:t xml:space="preserve">  /</w:t>
-      </w:r>
-      <w:proofErr w:type="spellStart"/>
-      <w:r>
-        <w:t>zurück</w:t>
-      </w:r>
-      <w:proofErr w:type="spellEnd"/>
-      <w:r>
-        <w:t>/</w:t>
+        <w:t xml:space="preserve">  /weiter/</w:t>
+      </w:r>
+    </w:p>
+    <w:p>
+      <w:r>
+        <w:t xml:space="preserve">  /zurück/</w:t>
       </w:r>
     </w:p>
     <w:p>
@@ -533,15 +515,7 @@
         </w:numPr>
       </w:pPr>
       <w:r>
-        <w:t xml:space="preserve">Model files are versioned; the latest is renamed to </w:t>
-      </w:r>
-      <w:proofErr w:type="spellStart"/>
-      <w:r>
-        <w:t>model.tflite</w:t>
-      </w:r>
-      <w:proofErr w:type="spellEnd"/>
-      <w:r>
-        <w:t xml:space="preserve"> before upload</w:t>
+        <w:t>Model files are versioned; the latest is renamed to model.tflite before upload</w:t>
       </w:r>
     </w:p>
     <w:p>
@@ -714,6 +688,7 @@
         </w:numPr>
       </w:pPr>
       <w:r>
+        <w:lastRenderedPageBreak/>
         <w:t>Teensy acts like in recording mode.</w:t>
       </w:r>
     </w:p>
@@ -736,7 +711,6 @@
         </w:numPr>
       </w:pPr>
       <w:r>
-        <w:lastRenderedPageBreak/>
         <w:t>Detected category is printed.</w:t>
       </w:r>
     </w:p>
@@ -807,15 +781,7 @@
         </w:numPr>
       </w:pPr>
       <w:r>
-        <w:t xml:space="preserve">Output: </w:t>
-      </w:r>
-      <w:proofErr w:type="spellStart"/>
-      <w:r>
-        <w:t>model_vN.tflite</w:t>
-      </w:r>
-      <w:proofErr w:type="spellEnd"/>
-      <w:r>
-        <w:t xml:space="preserve"> in /model</w:t>
+        <w:t>Output: model_vN.tflite in /model</w:t>
       </w:r>
     </w:p>
     <w:p>
@@ -896,10 +862,10 @@
         </w:numPr>
       </w:pPr>
       <w:r>
-        <w:t>Model is stored in flash memory</w:t>
-      </w:r>
-      <w:r>
-        <w:t xml:space="preserve"> including version number</w:t>
+        <w:t xml:space="preserve">Model is stored in </w:t>
+      </w:r>
+      <w:r>
+        <w:t>the SD card on the audio board, that is connected to teensy’s SPI</w:t>
       </w:r>
     </w:p>
     <w:p>
@@ -969,15 +935,7 @@
         </w:numPr>
       </w:pPr>
       <w:r>
-        <w:t>next/</w:t>
-      </w:r>
-      <w:proofErr w:type="spellStart"/>
-      <w:r>
-        <w:t>weiter</w:t>
-      </w:r>
-      <w:proofErr w:type="spellEnd"/>
-      <w:r>
-        <w:t xml:space="preserve"> → HID PAGE_DOWN</w:t>
+        <w:t>next/weiter → HID PAGE_DOWN</w:t>
       </w:r>
     </w:p>
     <w:p>
@@ -988,15 +946,7 @@
         </w:numPr>
       </w:pPr>
       <w:r>
-        <w:t>back/</w:t>
-      </w:r>
-      <w:proofErr w:type="spellStart"/>
-      <w:r>
-        <w:t>zurück</w:t>
-      </w:r>
-      <w:proofErr w:type="spellEnd"/>
-      <w:r>
-        <w:t xml:space="preserve"> → HID PAGE_UP</w:t>
+        <w:t>back/zurück → HID PAGE_UP</w:t>
       </w:r>
     </w:p>
     <w:p>
@@ -1106,6 +1056,7 @@
         </w:numPr>
       </w:pPr>
       <w:r>
+        <w:lastRenderedPageBreak/>
         <w:t>ACK / NACK / ERROR / READY</w:t>
       </w:r>
     </w:p>
@@ -1128,7 +1079,6 @@
         </w:numPr>
       </w:pPr>
       <w:r>
-        <w:lastRenderedPageBreak/>
         <w:t>On CRC or protocol failure: discard input for 1s, then reset state</w:t>
       </w:r>
     </w:p>
@@ -1184,23 +1134,7 @@
         </w:numPr>
       </w:pPr>
       <w:r>
-        <w:t>All next/back/</w:t>
-      </w:r>
-      <w:proofErr w:type="spellStart"/>
-      <w:r>
-        <w:t>weiter</w:t>
-      </w:r>
-      <w:proofErr w:type="spellEnd"/>
-      <w:r>
-        <w:t>/</w:t>
-      </w:r>
-      <w:proofErr w:type="spellStart"/>
-      <w:r>
-        <w:t>zurück</w:t>
-      </w:r>
-      <w:proofErr w:type="spellEnd"/>
-      <w:r>
-        <w:t xml:space="preserve"> files are mixed with silence and background</w:t>
+        <w:t>All next/back/weiter/zurück files are mixed with silence and background</w:t>
       </w:r>
       <w:r>
         <w:t xml:space="preserve"> (piano sound)</w:t>
@@ -1334,15 +1268,7 @@
         </w:numPr>
       </w:pPr>
       <w:r>
-        <w:t xml:space="preserve">If </w:t>
-      </w:r>
-      <w:proofErr w:type="spellStart"/>
-      <w:r>
-        <w:t>model.tflite</w:t>
-      </w:r>
-      <w:proofErr w:type="spellEnd"/>
-      <w:r>
-        <w:t xml:space="preserve"> is found, green LED turns on</w:t>
+        <w:t>If model.tflite is found, green LED turns on</w:t>
       </w:r>
     </w:p>
     <w:p>
@@ -1402,23 +1328,7 @@
     </w:p>
     <w:p>
       <w:r>
-        <w:t xml:space="preserve">rms = </w:t>
-      </w:r>
-      <w:proofErr w:type="spellStart"/>
-      <w:r>
-        <w:t>np.sqrt</w:t>
-      </w:r>
-      <w:proofErr w:type="spellEnd"/>
-      <w:r>
-        <w:t>(</w:t>
-      </w:r>
-      <w:proofErr w:type="spellStart"/>
-      <w:r>
-        <w:t>np.mean</w:t>
-      </w:r>
-      <w:proofErr w:type="spellEnd"/>
-      <w:r>
-        <w:t>(audio**2))</w:t>
+        <w:t>rms = np.sqrt(np.mean(audio**2))</w:t>
       </w:r>
     </w:p>
     <w:p>
@@ -1427,54 +1337,16 @@
           <w:lang w:val="de-DE"/>
         </w:rPr>
       </w:pPr>
-      <w:proofErr w:type="spellStart"/>
       <w:r>
         <w:rPr>
           <w:lang w:val="de-DE"/>
         </w:rPr>
-        <w:t>rms_db</w:t>
-      </w:r>
-      <w:proofErr w:type="spellEnd"/>
-      <w:r>
-        <w:rPr>
-          <w:lang w:val="de-DE"/>
-        </w:rPr>
-        <w:t xml:space="preserve"> = 20 * np.log10(</w:t>
-      </w:r>
-      <w:proofErr w:type="spellStart"/>
-      <w:r>
-        <w:rPr>
-          <w:lang w:val="de-DE"/>
-        </w:rPr>
-        <w:t>rms</w:t>
-      </w:r>
-      <w:proofErr w:type="spellEnd"/>
-      <w:r>
-        <w:rPr>
-          <w:lang w:val="de-DE"/>
-        </w:rPr>
-        <w:t xml:space="preserve"> + 1e-10)</w:t>
-      </w:r>
-    </w:p>
-    <w:p>
-      <w:r>
-        <w:t xml:space="preserve">if </w:t>
-      </w:r>
-      <w:proofErr w:type="spellStart"/>
-      <w:r>
-        <w:t>rms_db</w:t>
-      </w:r>
-      <w:proofErr w:type="spellEnd"/>
-      <w:r>
-        <w:t xml:space="preserve"> &lt; </w:t>
-      </w:r>
-      <w:proofErr w:type="spellStart"/>
-      <w:r>
-        <w:t>threshold_db</w:t>
-      </w:r>
-      <w:proofErr w:type="spellEnd"/>
-      <w:r>
-        <w:t>:</w:t>
+        <w:t>rms_db = 20 * np.log10(rms + 1e-10)</w:t>
+      </w:r>
+    </w:p>
+    <w:p>
+      <w:r>
+        <w:t>if rms_db &lt; threshold_db:</w:t>
       </w:r>
     </w:p>
     <w:p>
@@ -1534,6 +1406,7 @@
         </w:numPr>
       </w:pPr>
       <w:r>
+        <w:lastRenderedPageBreak/>
         <w:t>Debug logs are printed to terminal over second serial port</w:t>
       </w:r>
     </w:p>
@@ -1556,7 +1429,6 @@
         </w:numPr>
       </w:pPr>
       <w:r>
-        <w:lastRenderedPageBreak/>
         <w:t>Logging is not saved to disk</w:t>
       </w:r>
     </w:p>
@@ -1733,15 +1605,7 @@
         </w:numPr>
       </w:pPr>
       <w:r>
-        <w:t xml:space="preserve">Teensy always loads </w:t>
-      </w:r>
-      <w:proofErr w:type="spellStart"/>
-      <w:r>
-        <w:t>model.tflite</w:t>
-      </w:r>
-      <w:proofErr w:type="spellEnd"/>
-      <w:r>
-        <w:t xml:space="preserve"> on boot</w:t>
+        <w:t>Teensy always loads model.tflite on boot</w:t>
       </w:r>
     </w:p>
     <w:p>

</xml_diff>

<commit_message>
moved everything to Ubuntu. Added inference mode from PC mic to trainer
</commit_message>
<xml_diff>
--- a/Project Specification.docx
+++ b/Project Specification.docx
@@ -40,7 +40,31 @@
     </w:p>
     <w:p>
       <w:r>
-        <w:t>The device recognises four spoken commands: next, weiter, zurück, and back. These are trained and recognised using TensorFlow Lite Micro (TFLM) with embedded MFCC (Mel-frequency cepstral coefficients) features. The firmware is developed using PlatformIO.</w:t>
+        <w:t xml:space="preserve">The device recognises four spoken commands: next, </w:t>
+      </w:r>
+      <w:proofErr w:type="spellStart"/>
+      <w:r>
+        <w:t>weiter</w:t>
+      </w:r>
+      <w:proofErr w:type="spellEnd"/>
+      <w:r>
+        <w:t xml:space="preserve">, </w:t>
+      </w:r>
+      <w:proofErr w:type="spellStart"/>
+      <w:r>
+        <w:t>zurück</w:t>
+      </w:r>
+      <w:proofErr w:type="spellEnd"/>
+      <w:r>
+        <w:t xml:space="preserve">, and back. These are trained and recognised using TensorFlow Lite Micro (TFLM) with embedded MFCC (Mel-frequency cepstral coefficients) features. The firmware is developed using </w:t>
+      </w:r>
+      <w:proofErr w:type="spellStart"/>
+      <w:r>
+        <w:t>PlatformIO</w:t>
+      </w:r>
+      <w:proofErr w:type="spellEnd"/>
+      <w:r>
+        <w:t>.</w:t>
       </w:r>
     </w:p>
     <w:p>
@@ -399,8 +423,13 @@
         </w:numPr>
       </w:pPr>
       <w:r>
-        <w:t>Window size: 30 ms</w:t>
-      </w:r>
+        <w:t xml:space="preserve">Window size: 30 </w:t>
+      </w:r>
+      <w:proofErr w:type="spellStart"/>
+      <w:r>
+        <w:t>ms</w:t>
+      </w:r>
+      <w:proofErr w:type="spellEnd"/>
     </w:p>
     <w:p>
       <w:pPr>
@@ -410,8 +439,13 @@
         </w:numPr>
       </w:pPr>
       <w:r>
-        <w:t>Stride: 10 ms</w:t>
-      </w:r>
+        <w:t xml:space="preserve">Stride: 10 </w:t>
+      </w:r>
+      <w:proofErr w:type="spellStart"/>
+      <w:r>
+        <w:t>ms</w:t>
+      </w:r>
+      <w:proofErr w:type="spellEnd"/>
     </w:p>
     <w:p>
       <w:pPr>
@@ -463,12 +497,28 @@
     </w:p>
     <w:p>
       <w:r>
-        <w:t xml:space="preserve">  /weiter/</w:t>
-      </w:r>
-    </w:p>
-    <w:p>
-      <w:r>
-        <w:t xml:space="preserve">  /zurück/</w:t>
+        <w:t xml:space="preserve">  /</w:t>
+      </w:r>
+      <w:proofErr w:type="spellStart"/>
+      <w:r>
+        <w:t>weiter</w:t>
+      </w:r>
+      <w:proofErr w:type="spellEnd"/>
+      <w:r>
+        <w:t>/</w:t>
+      </w:r>
+    </w:p>
+    <w:p>
+      <w:r>
+        <w:t xml:space="preserve">  /</w:t>
+      </w:r>
+      <w:proofErr w:type="spellStart"/>
+      <w:r>
+        <w:t>zurück</w:t>
+      </w:r>
+      <w:proofErr w:type="spellEnd"/>
+      <w:r>
+        <w:t>/</w:t>
       </w:r>
     </w:p>
     <w:p>
@@ -488,13 +538,23 @@
     </w:p>
     <w:p>
       <w:r>
-        <w:t xml:space="preserve">  model_v1.tflite</w:t>
-      </w:r>
-    </w:p>
-    <w:p>
-      <w:r>
-        <w:t xml:space="preserve">  model_v2.tflite</w:t>
-      </w:r>
+        <w:t xml:space="preserve">  model_v</w:t>
+      </w:r>
+      <w:proofErr w:type="gramStart"/>
+      <w:r>
+        <w:t>1.tflite</w:t>
+      </w:r>
+      <w:proofErr w:type="gramEnd"/>
+    </w:p>
+    <w:p>
+      <w:r>
+        <w:t xml:space="preserve">  model_v</w:t>
+      </w:r>
+      <w:proofErr w:type="gramStart"/>
+      <w:r>
+        <w:t>2.tflite</w:t>
+      </w:r>
+      <w:proofErr w:type="gramEnd"/>
     </w:p>
     <w:p>
       <w:pPr>
@@ -515,7 +575,17 @@
         </w:numPr>
       </w:pPr>
       <w:r>
-        <w:t>Model files are versioned; the latest is renamed to model.tflite before upload</w:t>
+        <w:t xml:space="preserve">Model files are versioned; the latest is renamed to </w:t>
+      </w:r>
+      <w:proofErr w:type="spellStart"/>
+      <w:proofErr w:type="gramStart"/>
+      <w:r>
+        <w:t>model.tflite</w:t>
+      </w:r>
+      <w:proofErr w:type="spellEnd"/>
+      <w:proofErr w:type="gramEnd"/>
+      <w:r>
+        <w:t xml:space="preserve"> before upload</w:t>
       </w:r>
     </w:p>
     <w:p>
@@ -781,7 +851,20 @@
         </w:numPr>
       </w:pPr>
       <w:r>
-        <w:t>Output: model_vN.tflite in /model</w:t>
+        <w:t xml:space="preserve">Output: </w:t>
+      </w:r>
+      <w:proofErr w:type="spellStart"/>
+      <w:r>
+        <w:t>model_</w:t>
+      </w:r>
+      <w:proofErr w:type="gramStart"/>
+      <w:r>
+        <w:t>vN.tflite</w:t>
+      </w:r>
+      <w:proofErr w:type="spellEnd"/>
+      <w:proofErr w:type="gramEnd"/>
+      <w:r>
+        <w:t xml:space="preserve"> in /model</w:t>
       </w:r>
     </w:p>
     <w:p>
@@ -865,7 +948,15 @@
         <w:t xml:space="preserve">Model is stored in </w:t>
       </w:r>
       <w:r>
-        <w:t>the SD card on the audio board, that is connected to teensy’s SPI</w:t>
+        <w:t xml:space="preserve">the SD card on the audio board, that is connected to </w:t>
+      </w:r>
+      <w:proofErr w:type="spellStart"/>
+      <w:r>
+        <w:t>teensy’s</w:t>
+      </w:r>
+      <w:proofErr w:type="spellEnd"/>
+      <w:r>
+        <w:t xml:space="preserve"> SPI</w:t>
       </w:r>
     </w:p>
     <w:p>
@@ -935,7 +1026,15 @@
         </w:numPr>
       </w:pPr>
       <w:r>
-        <w:t>next/weiter → HID PAGE_DOWN</w:t>
+        <w:t>next/</w:t>
+      </w:r>
+      <w:proofErr w:type="spellStart"/>
+      <w:r>
+        <w:t>weiter</w:t>
+      </w:r>
+      <w:proofErr w:type="spellEnd"/>
+      <w:r>
+        <w:t xml:space="preserve"> → HID PAGE_DOWN</w:t>
       </w:r>
     </w:p>
     <w:p>
@@ -946,7 +1045,15 @@
         </w:numPr>
       </w:pPr>
       <w:r>
-        <w:t>back/zurück → HID PAGE_UP</w:t>
+        <w:t>back/</w:t>
+      </w:r>
+      <w:proofErr w:type="spellStart"/>
+      <w:r>
+        <w:t>zurück</w:t>
+      </w:r>
+      <w:proofErr w:type="spellEnd"/>
+      <w:r>
+        <w:t xml:space="preserve"> → HID PAGE_UP</w:t>
       </w:r>
     </w:p>
     <w:p>
@@ -990,7 +1097,23 @@
         </w:numPr>
       </w:pPr>
       <w:r>
-        <w:t>Packet Structure: [2 bytes header][payload length][payload][CRC-8]</w:t>
+        <w:t xml:space="preserve">Packet Structure: [2 bytes </w:t>
+      </w:r>
+      <w:proofErr w:type="gramStart"/>
+      <w:r>
+        <w:t>header][</w:t>
+      </w:r>
+      <w:proofErr w:type="gramEnd"/>
+      <w:r>
+        <w:t xml:space="preserve">payload </w:t>
+      </w:r>
+      <w:proofErr w:type="gramStart"/>
+      <w:r>
+        <w:t>length][</w:t>
+      </w:r>
+      <w:proofErr w:type="gramEnd"/>
+      <w:r>
+        <w:t>payload][CRC-8]</w:t>
       </w:r>
     </w:p>
     <w:p>
@@ -1134,7 +1257,23 @@
         </w:numPr>
       </w:pPr>
       <w:r>
-        <w:t>All next/back/weiter/zurück files are mixed with silence and background</w:t>
+        <w:t>All next/back/</w:t>
+      </w:r>
+      <w:proofErr w:type="spellStart"/>
+      <w:r>
+        <w:t>weiter</w:t>
+      </w:r>
+      <w:proofErr w:type="spellEnd"/>
+      <w:r>
+        <w:t>/</w:t>
+      </w:r>
+      <w:proofErr w:type="spellStart"/>
+      <w:r>
+        <w:t>zurück</w:t>
+      </w:r>
+      <w:proofErr w:type="spellEnd"/>
+      <w:r>
+        <w:t xml:space="preserve"> files are mixed with silence and background</w:t>
       </w:r>
       <w:r>
         <w:t xml:space="preserve"> (piano sound)</w:t>
@@ -1268,7 +1407,17 @@
         </w:numPr>
       </w:pPr>
       <w:r>
-        <w:t>If model.tflite is found, green LED turns on</w:t>
+        <w:t xml:space="preserve">If </w:t>
+      </w:r>
+      <w:proofErr w:type="spellStart"/>
+      <w:proofErr w:type="gramStart"/>
+      <w:r>
+        <w:t>model.tflite</w:t>
+      </w:r>
+      <w:proofErr w:type="spellEnd"/>
+      <w:proofErr w:type="gramEnd"/>
+      <w:r>
+        <w:t xml:space="preserve"> is found, green LED turns on</w:t>
       </w:r>
     </w:p>
     <w:p>
@@ -1328,7 +1477,27 @@
     </w:p>
     <w:p>
       <w:r>
-        <w:t>rms = np.sqrt(np.mean(audio**2))</w:t>
+        <w:t xml:space="preserve">rms = </w:t>
+      </w:r>
+      <w:proofErr w:type="spellStart"/>
+      <w:proofErr w:type="gramStart"/>
+      <w:r>
+        <w:t>np.sqrt</w:t>
+      </w:r>
+      <w:proofErr w:type="spellEnd"/>
+      <w:proofErr w:type="gramEnd"/>
+      <w:r>
+        <w:t>(</w:t>
+      </w:r>
+      <w:proofErr w:type="spellStart"/>
+      <w:proofErr w:type="gramStart"/>
+      <w:r>
+        <w:t>np.mean</w:t>
+      </w:r>
+      <w:proofErr w:type="spellEnd"/>
+      <w:proofErr w:type="gramEnd"/>
+      <w:r>
+        <w:t>(audio**2))</w:t>
       </w:r>
     </w:p>
     <w:p>
@@ -1337,16 +1506,54 @@
           <w:lang w:val="de-DE"/>
         </w:rPr>
       </w:pPr>
+      <w:proofErr w:type="spellStart"/>
       <w:r>
         <w:rPr>
           <w:lang w:val="de-DE"/>
         </w:rPr>
-        <w:t>rms_db = 20 * np.log10(rms + 1e-10)</w:t>
-      </w:r>
-    </w:p>
-    <w:p>
-      <w:r>
-        <w:t>if rms_db &lt; threshold_db:</w:t>
+        <w:t>rms_db</w:t>
+      </w:r>
+      <w:proofErr w:type="spellEnd"/>
+      <w:r>
+        <w:rPr>
+          <w:lang w:val="de-DE"/>
+        </w:rPr>
+        <w:t xml:space="preserve"> = 20 * np.log10(</w:t>
+      </w:r>
+      <w:proofErr w:type="spellStart"/>
+      <w:r>
+        <w:rPr>
+          <w:lang w:val="de-DE"/>
+        </w:rPr>
+        <w:t>rms</w:t>
+      </w:r>
+      <w:proofErr w:type="spellEnd"/>
+      <w:r>
+        <w:rPr>
+          <w:lang w:val="de-DE"/>
+        </w:rPr>
+        <w:t xml:space="preserve"> + 1e-10)</w:t>
+      </w:r>
+    </w:p>
+    <w:p>
+      <w:r>
+        <w:t xml:space="preserve">if </w:t>
+      </w:r>
+      <w:proofErr w:type="spellStart"/>
+      <w:r>
+        <w:t>rms_db</w:t>
+      </w:r>
+      <w:proofErr w:type="spellEnd"/>
+      <w:r>
+        <w:t xml:space="preserve"> &lt; </w:t>
+      </w:r>
+      <w:proofErr w:type="spellStart"/>
+      <w:r>
+        <w:t>threshold_db</w:t>
+      </w:r>
+      <w:proofErr w:type="spellEnd"/>
+      <w:r>
+        <w:t>:</w:t>
       </w:r>
     </w:p>
     <w:p>
@@ -1605,7 +1812,17 @@
         </w:numPr>
       </w:pPr>
       <w:r>
-        <w:t>Teensy always loads model.tflite on boot</w:t>
+        <w:t xml:space="preserve">Teensy always loads </w:t>
+      </w:r>
+      <w:proofErr w:type="spellStart"/>
+      <w:proofErr w:type="gramStart"/>
+      <w:r>
+        <w:t>model.tflite</w:t>
+      </w:r>
+      <w:proofErr w:type="spellEnd"/>
+      <w:proofErr w:type="gramEnd"/>
+      <w:r>
+        <w:t xml:space="preserve"> on boot</w:t>
       </w:r>
     </w:p>
     <w:p>
@@ -1638,6 +1855,1607 @@
       </w:r>
     </w:p>
     <w:p/>
+    <w:p>
+      <w:pPr>
+        <w:pStyle w:val="Heading1"/>
+      </w:pPr>
+      <w:r>
+        <w:t>Proposed PIN layout:</w:t>
+      </w:r>
+    </w:p>
+    <w:p>
+      <w:r>
+        <w:t>Here’s a suggested mapping for all of your peripherals on a Teensy 4.0 (Rev D) with the Audio Shield stacked. I’ve grouped by function and tried to avoid any pin-function conflicts. Feel free to shuffle around any of the general-purpose I/O pins (LEDs, switch, display control lines) to suit your layout or breadboard wiring.</w:t>
+      </w:r>
+    </w:p>
+    <w:tbl>
+      <w:tblPr>
+        <w:tblW w:w="0" w:type="auto"/>
+        <w:tblCellSpacing w:w="15" w:type="dxa"/>
+        <w:tblCellMar>
+          <w:top w:w="15" w:type="dxa"/>
+          <w:left w:w="15" w:type="dxa"/>
+          <w:bottom w:w="15" w:type="dxa"/>
+          <w:right w:w="15" w:type="dxa"/>
+        </w:tblCellMar>
+        <w:tblLook w:val="04A0" w:firstRow="1" w:lastRow="0" w:firstColumn="1" w:lastColumn="0" w:noHBand="0" w:noVBand="1"/>
+      </w:tblPr>
+      <w:tblGrid>
+        <w:gridCol w:w="2838"/>
+        <w:gridCol w:w="1264"/>
+        <w:gridCol w:w="4970"/>
+      </w:tblGrid>
+      <w:tr>
+        <w:trPr>
+          <w:tblHeader/>
+          <w:tblCellSpacing w:w="15" w:type="dxa"/>
+        </w:trPr>
+        <w:tc>
+          <w:tcPr>
+            <w:tcW w:w="0" w:type="auto"/>
+            <w:vAlign w:val="center"/>
+            <w:hideMark/>
+          </w:tcPr>
+          <w:p>
+            <w:pPr>
+              <w:spacing w:line="192" w:lineRule="auto"/>
+              <w:rPr>
+                <w:b/>
+                <w:bCs/>
+              </w:rPr>
+            </w:pPr>
+            <w:r>
+              <w:rPr>
+                <w:b/>
+                <w:bCs/>
+              </w:rPr>
+              <w:t>Function</w:t>
+            </w:r>
+          </w:p>
+        </w:tc>
+        <w:tc>
+          <w:tcPr>
+            <w:tcW w:w="0" w:type="auto"/>
+            <w:vAlign w:val="center"/>
+            <w:hideMark/>
+          </w:tcPr>
+          <w:p>
+            <w:pPr>
+              <w:spacing w:line="192" w:lineRule="auto"/>
+              <w:rPr>
+                <w:b/>
+                <w:bCs/>
+              </w:rPr>
+            </w:pPr>
+            <w:r>
+              <w:rPr>
+                <w:b/>
+                <w:bCs/>
+              </w:rPr>
+              <w:t>Teensy 4.0 Pin</w:t>
+            </w:r>
+          </w:p>
+        </w:tc>
+        <w:tc>
+          <w:tcPr>
+            <w:tcW w:w="0" w:type="auto"/>
+            <w:vAlign w:val="center"/>
+            <w:hideMark/>
+          </w:tcPr>
+          <w:p>
+            <w:pPr>
+              <w:spacing w:line="192" w:lineRule="auto"/>
+              <w:rPr>
+                <w:b/>
+                <w:bCs/>
+              </w:rPr>
+            </w:pPr>
+            <w:r>
+              <w:rPr>
+                <w:b/>
+                <w:bCs/>
+              </w:rPr>
+              <w:t>Notes</w:t>
+            </w:r>
+          </w:p>
+        </w:tc>
+      </w:tr>
+      <w:tr>
+        <w:trPr>
+          <w:tblCellSpacing w:w="15" w:type="dxa"/>
+        </w:trPr>
+        <w:tc>
+          <w:tcPr>
+            <w:tcW w:w="0" w:type="auto"/>
+            <w:vAlign w:val="center"/>
+            <w:hideMark/>
+          </w:tcPr>
+          <w:p>
+            <w:pPr>
+              <w:spacing w:line="192" w:lineRule="auto"/>
+            </w:pPr>
+            <w:r>
+              <w:rPr>
+                <w:b/>
+                <w:bCs/>
+              </w:rPr>
+              <w:t>Audio (SGTL5000)</w:t>
+            </w:r>
+          </w:p>
+        </w:tc>
+        <w:tc>
+          <w:tcPr>
+            <w:tcW w:w="0" w:type="auto"/>
+            <w:vAlign w:val="center"/>
+            <w:hideMark/>
+          </w:tcPr>
+          <w:p>
+            <w:pPr>
+              <w:spacing w:line="192" w:lineRule="auto"/>
+            </w:pPr>
+          </w:p>
+        </w:tc>
+        <w:tc>
+          <w:tcPr>
+            <w:tcW w:w="0" w:type="auto"/>
+            <w:vAlign w:val="center"/>
+            <w:hideMark/>
+          </w:tcPr>
+          <w:p>
+            <w:pPr>
+              <w:spacing w:line="192" w:lineRule="auto"/>
+            </w:pPr>
+          </w:p>
+        </w:tc>
+      </w:tr>
+      <w:tr>
+        <w:trPr>
+          <w:tblCellSpacing w:w="15" w:type="dxa"/>
+        </w:trPr>
+        <w:tc>
+          <w:tcPr>
+            <w:tcW w:w="0" w:type="auto"/>
+            <w:vAlign w:val="center"/>
+            <w:hideMark/>
+          </w:tcPr>
+          <w:p>
+            <w:pPr>
+              <w:spacing w:line="192" w:lineRule="auto"/>
+            </w:pPr>
+            <w:r>
+              <w:t>MCLK (Audio master clock)</w:t>
+            </w:r>
+          </w:p>
+        </w:tc>
+        <w:tc>
+          <w:tcPr>
+            <w:tcW w:w="0" w:type="auto"/>
+            <w:vAlign w:val="center"/>
+            <w:hideMark/>
+          </w:tcPr>
+          <w:p>
+            <w:pPr>
+              <w:spacing w:line="192" w:lineRule="auto"/>
+            </w:pPr>
+            <w:r>
+              <w:t>23</w:t>
+            </w:r>
+          </w:p>
+        </w:tc>
+        <w:tc>
+          <w:tcPr>
+            <w:tcW w:w="0" w:type="auto"/>
+            <w:vAlign w:val="center"/>
+            <w:hideMark/>
+          </w:tcPr>
+          <w:p>
+            <w:pPr>
+              <w:spacing w:line="192" w:lineRule="auto"/>
+            </w:pPr>
+            <w:r>
+              <w:t xml:space="preserve">I2S master clock, 11.29 MHz </w:t>
+            </w:r>
+            <w:hyperlink r:id="rId5" w:tgtFrame="_blank" w:history="1">
+              <w:r>
+                <w:rPr>
+                  <w:rStyle w:val="Hyperlink"/>
+                </w:rPr>
+                <w:t>wholesale.pimoroni.com</w:t>
+              </w:r>
+            </w:hyperlink>
+          </w:p>
+        </w:tc>
+      </w:tr>
+      <w:tr>
+        <w:trPr>
+          <w:tblCellSpacing w:w="15" w:type="dxa"/>
+        </w:trPr>
+        <w:tc>
+          <w:tcPr>
+            <w:tcW w:w="0" w:type="auto"/>
+            <w:vAlign w:val="center"/>
+            <w:hideMark/>
+          </w:tcPr>
+          <w:p>
+            <w:pPr>
+              <w:spacing w:line="192" w:lineRule="auto"/>
+            </w:pPr>
+            <w:r>
+              <w:lastRenderedPageBreak/>
+              <w:t>BCLK (Audio bit clock)</w:t>
+            </w:r>
+          </w:p>
+        </w:tc>
+        <w:tc>
+          <w:tcPr>
+            <w:tcW w:w="0" w:type="auto"/>
+            <w:vAlign w:val="center"/>
+            <w:hideMark/>
+          </w:tcPr>
+          <w:p>
+            <w:pPr>
+              <w:spacing w:line="192" w:lineRule="auto"/>
+            </w:pPr>
+            <w:r>
+              <w:t>21</w:t>
+            </w:r>
+          </w:p>
+        </w:tc>
+        <w:tc>
+          <w:tcPr>
+            <w:tcW w:w="0" w:type="auto"/>
+            <w:vAlign w:val="center"/>
+            <w:hideMark/>
+          </w:tcPr>
+          <w:p>
+            <w:pPr>
+              <w:spacing w:line="192" w:lineRule="auto"/>
+            </w:pPr>
+            <w:r>
+              <w:t xml:space="preserve">I2S bit clock, 1.41 / 2.82 MHz </w:t>
+            </w:r>
+            <w:hyperlink r:id="rId6" w:tgtFrame="_blank" w:history="1">
+              <w:r>
+                <w:rPr>
+                  <w:rStyle w:val="Hyperlink"/>
+                </w:rPr>
+                <w:t>wholesale.pimoroni.com</w:t>
+              </w:r>
+            </w:hyperlink>
+          </w:p>
+        </w:tc>
+      </w:tr>
+      <w:tr>
+        <w:trPr>
+          <w:tblCellSpacing w:w="15" w:type="dxa"/>
+        </w:trPr>
+        <w:tc>
+          <w:tcPr>
+            <w:tcW w:w="0" w:type="auto"/>
+            <w:vAlign w:val="center"/>
+            <w:hideMark/>
+          </w:tcPr>
+          <w:p>
+            <w:pPr>
+              <w:spacing w:line="192" w:lineRule="auto"/>
+            </w:pPr>
+            <w:r>
+              <w:t>LRCLK (LR word clock)</w:t>
+            </w:r>
+          </w:p>
+        </w:tc>
+        <w:tc>
+          <w:tcPr>
+            <w:tcW w:w="0" w:type="auto"/>
+            <w:vAlign w:val="center"/>
+            <w:hideMark/>
+          </w:tcPr>
+          <w:p>
+            <w:pPr>
+              <w:spacing w:line="192" w:lineRule="auto"/>
+            </w:pPr>
+            <w:r>
+              <w:t>20</w:t>
+            </w:r>
+          </w:p>
+        </w:tc>
+        <w:tc>
+          <w:tcPr>
+            <w:tcW w:w="0" w:type="auto"/>
+            <w:vAlign w:val="center"/>
+            <w:hideMark/>
+          </w:tcPr>
+          <w:p>
+            <w:pPr>
+              <w:spacing w:line="192" w:lineRule="auto"/>
+            </w:pPr>
+            <w:r>
+              <w:t xml:space="preserve">I2S left/right clock, 44.1 kHz </w:t>
+            </w:r>
+            <w:hyperlink r:id="rId7" w:tgtFrame="_blank" w:history="1">
+              <w:r>
+                <w:rPr>
+                  <w:rStyle w:val="Hyperlink"/>
+                </w:rPr>
+                <w:t>wholesale.pimoroni.com</w:t>
+              </w:r>
+            </w:hyperlink>
+          </w:p>
+        </w:tc>
+      </w:tr>
+      <w:tr>
+        <w:trPr>
+          <w:tblCellSpacing w:w="15" w:type="dxa"/>
+        </w:trPr>
+        <w:tc>
+          <w:tcPr>
+            <w:tcW w:w="0" w:type="auto"/>
+            <w:vAlign w:val="center"/>
+            <w:hideMark/>
+          </w:tcPr>
+          <w:p>
+            <w:pPr>
+              <w:spacing w:line="192" w:lineRule="auto"/>
+            </w:pPr>
+            <w:r>
+              <w:t>DIN (TX to codec)</w:t>
+            </w:r>
+          </w:p>
+        </w:tc>
+        <w:tc>
+          <w:tcPr>
+            <w:tcW w:w="0" w:type="auto"/>
+            <w:vAlign w:val="center"/>
+            <w:hideMark/>
+          </w:tcPr>
+          <w:p>
+            <w:pPr>
+              <w:spacing w:line="192" w:lineRule="auto"/>
+            </w:pPr>
+            <w:r>
+              <w:t>7</w:t>
+            </w:r>
+          </w:p>
+        </w:tc>
+        <w:tc>
+          <w:tcPr>
+            <w:tcW w:w="0" w:type="auto"/>
+            <w:vAlign w:val="center"/>
+            <w:hideMark/>
+          </w:tcPr>
+          <w:p>
+            <w:pPr>
+              <w:spacing w:line="192" w:lineRule="auto"/>
+            </w:pPr>
+            <w:r>
+              <w:t xml:space="preserve">I2S data out from Teensy → codec </w:t>
+            </w:r>
+            <w:hyperlink r:id="rId8" w:tgtFrame="_blank" w:history="1">
+              <w:r>
+                <w:rPr>
+                  <w:rStyle w:val="Hyperlink"/>
+                </w:rPr>
+                <w:t>wholesale.pimoroni.com</w:t>
+              </w:r>
+            </w:hyperlink>
+          </w:p>
+        </w:tc>
+      </w:tr>
+      <w:tr>
+        <w:trPr>
+          <w:tblCellSpacing w:w="15" w:type="dxa"/>
+        </w:trPr>
+        <w:tc>
+          <w:tcPr>
+            <w:tcW w:w="0" w:type="auto"/>
+            <w:vAlign w:val="center"/>
+            <w:hideMark/>
+          </w:tcPr>
+          <w:p>
+            <w:pPr>
+              <w:spacing w:line="192" w:lineRule="auto"/>
+            </w:pPr>
+            <w:r>
+              <w:t>DOUT (RX from codec)</w:t>
+            </w:r>
+          </w:p>
+        </w:tc>
+        <w:tc>
+          <w:tcPr>
+            <w:tcW w:w="0" w:type="auto"/>
+            <w:vAlign w:val="center"/>
+            <w:hideMark/>
+          </w:tcPr>
+          <w:p>
+            <w:pPr>
+              <w:spacing w:line="192" w:lineRule="auto"/>
+            </w:pPr>
+            <w:r>
+              <w:t>8</w:t>
+            </w:r>
+          </w:p>
+        </w:tc>
+        <w:tc>
+          <w:tcPr>
+            <w:tcW w:w="0" w:type="auto"/>
+            <w:vAlign w:val="center"/>
+            <w:hideMark/>
+          </w:tcPr>
+          <w:p>
+            <w:pPr>
+              <w:spacing w:line="192" w:lineRule="auto"/>
+            </w:pPr>
+            <w:r>
+              <w:t xml:space="preserve">I2S data in from codec → Teensy </w:t>
+            </w:r>
+            <w:hyperlink r:id="rId9" w:tgtFrame="_blank" w:history="1">
+              <w:r>
+                <w:rPr>
+                  <w:rStyle w:val="Hyperlink"/>
+                </w:rPr>
+                <w:t>wholesale.pimoroni.com</w:t>
+              </w:r>
+            </w:hyperlink>
+          </w:p>
+        </w:tc>
+      </w:tr>
+      <w:tr>
+        <w:trPr>
+          <w:tblCellSpacing w:w="15" w:type="dxa"/>
+        </w:trPr>
+        <w:tc>
+          <w:tcPr>
+            <w:tcW w:w="0" w:type="auto"/>
+            <w:vAlign w:val="center"/>
+            <w:hideMark/>
+          </w:tcPr>
+          <w:p>
+            <w:pPr>
+              <w:spacing w:line="192" w:lineRule="auto"/>
+            </w:pPr>
+            <w:r>
+              <w:t>I²C SDA (control data)</w:t>
+            </w:r>
+          </w:p>
+        </w:tc>
+        <w:tc>
+          <w:tcPr>
+            <w:tcW w:w="0" w:type="auto"/>
+            <w:vAlign w:val="center"/>
+            <w:hideMark/>
+          </w:tcPr>
+          <w:p>
+            <w:pPr>
+              <w:spacing w:line="192" w:lineRule="auto"/>
+            </w:pPr>
+            <w:r>
+              <w:t>18</w:t>
+            </w:r>
+          </w:p>
+        </w:tc>
+        <w:tc>
+          <w:tcPr>
+            <w:tcW w:w="0" w:type="auto"/>
+            <w:vAlign w:val="center"/>
+            <w:hideMark/>
+          </w:tcPr>
+          <w:p>
+            <w:pPr>
+              <w:spacing w:line="192" w:lineRule="auto"/>
+            </w:pPr>
+            <w:r>
+              <w:t xml:space="preserve">SGTL5000 control bus </w:t>
+            </w:r>
+            <w:hyperlink r:id="rId10" w:tgtFrame="_blank" w:history="1">
+              <w:r>
+                <w:rPr>
+                  <w:rStyle w:val="Hyperlink"/>
+                </w:rPr>
+                <w:t>wholesale.pimoroni.com</w:t>
+              </w:r>
+            </w:hyperlink>
+          </w:p>
+        </w:tc>
+      </w:tr>
+      <w:tr>
+        <w:trPr>
+          <w:tblCellSpacing w:w="15" w:type="dxa"/>
+        </w:trPr>
+        <w:tc>
+          <w:tcPr>
+            <w:tcW w:w="0" w:type="auto"/>
+            <w:vAlign w:val="center"/>
+            <w:hideMark/>
+          </w:tcPr>
+          <w:p>
+            <w:pPr>
+              <w:spacing w:line="192" w:lineRule="auto"/>
+            </w:pPr>
+            <w:r>
+              <w:t>I²C SCL (control clock)</w:t>
+            </w:r>
+          </w:p>
+        </w:tc>
+        <w:tc>
+          <w:tcPr>
+            <w:tcW w:w="0" w:type="auto"/>
+            <w:vAlign w:val="center"/>
+            <w:hideMark/>
+          </w:tcPr>
+          <w:p>
+            <w:pPr>
+              <w:spacing w:line="192" w:lineRule="auto"/>
+            </w:pPr>
+            <w:r>
+              <w:t>19</w:t>
+            </w:r>
+          </w:p>
+        </w:tc>
+        <w:tc>
+          <w:tcPr>
+            <w:tcW w:w="0" w:type="auto"/>
+            <w:vAlign w:val="center"/>
+            <w:hideMark/>
+          </w:tcPr>
+          <w:p>
+            <w:pPr>
+              <w:spacing w:line="192" w:lineRule="auto"/>
+            </w:pPr>
+            <w:r>
+              <w:t xml:space="preserve">SGTL5000 control bus </w:t>
+            </w:r>
+            <w:hyperlink r:id="rId11" w:tgtFrame="_blank" w:history="1">
+              <w:r>
+                <w:rPr>
+                  <w:rStyle w:val="Hyperlink"/>
+                </w:rPr>
+                <w:t>wholesale.pimoroni.com</w:t>
+              </w:r>
+            </w:hyperlink>
+          </w:p>
+        </w:tc>
+      </w:tr>
+      <w:tr>
+        <w:trPr>
+          <w:tblCellSpacing w:w="15" w:type="dxa"/>
+        </w:trPr>
+        <w:tc>
+          <w:tcPr>
+            <w:tcW w:w="0" w:type="auto"/>
+            <w:vAlign w:val="center"/>
+            <w:hideMark/>
+          </w:tcPr>
+          <w:p>
+            <w:pPr>
+              <w:spacing w:line="192" w:lineRule="auto"/>
+            </w:pPr>
+            <w:r>
+              <w:rPr>
+                <w:b/>
+                <w:bCs/>
+              </w:rPr>
+              <w:t>SD card (on Audio Shield)</w:t>
+            </w:r>
+          </w:p>
+        </w:tc>
+        <w:tc>
+          <w:tcPr>
+            <w:tcW w:w="0" w:type="auto"/>
+            <w:vAlign w:val="center"/>
+            <w:hideMark/>
+          </w:tcPr>
+          <w:p>
+            <w:pPr>
+              <w:spacing w:line="192" w:lineRule="auto"/>
+            </w:pPr>
+          </w:p>
+        </w:tc>
+        <w:tc>
+          <w:tcPr>
+            <w:tcW w:w="0" w:type="auto"/>
+            <w:vAlign w:val="center"/>
+            <w:hideMark/>
+          </w:tcPr>
+          <w:p>
+            <w:pPr>
+              <w:spacing w:line="192" w:lineRule="auto"/>
+            </w:pPr>
+          </w:p>
+        </w:tc>
+      </w:tr>
+      <w:tr>
+        <w:trPr>
+          <w:tblCellSpacing w:w="15" w:type="dxa"/>
+        </w:trPr>
+        <w:tc>
+          <w:tcPr>
+            <w:tcW w:w="0" w:type="auto"/>
+            <w:vAlign w:val="center"/>
+            <w:hideMark/>
+          </w:tcPr>
+          <w:p>
+            <w:pPr>
+              <w:spacing w:line="192" w:lineRule="auto"/>
+            </w:pPr>
+            <w:r>
+              <w:t>SPI SCK</w:t>
+            </w:r>
+          </w:p>
+        </w:tc>
+        <w:tc>
+          <w:tcPr>
+            <w:tcW w:w="0" w:type="auto"/>
+            <w:vAlign w:val="center"/>
+            <w:hideMark/>
+          </w:tcPr>
+          <w:p>
+            <w:pPr>
+              <w:spacing w:line="192" w:lineRule="auto"/>
+            </w:pPr>
+            <w:r>
+              <w:t>13</w:t>
+            </w:r>
+          </w:p>
+        </w:tc>
+        <w:tc>
+          <w:tcPr>
+            <w:tcW w:w="0" w:type="auto"/>
+            <w:vAlign w:val="center"/>
+            <w:hideMark/>
+          </w:tcPr>
+          <w:p>
+            <w:pPr>
+              <w:spacing w:line="192" w:lineRule="auto"/>
+            </w:pPr>
+            <w:r>
+              <w:t xml:space="preserve">shared SPI bus </w:t>
+            </w:r>
+            <w:hyperlink r:id="rId12" w:tgtFrame="_blank" w:history="1">
+              <w:r>
+                <w:rPr>
+                  <w:rStyle w:val="Hyperlink"/>
+                </w:rPr>
+                <w:t>wholesale.pimoroni.com</w:t>
+              </w:r>
+            </w:hyperlink>
+          </w:p>
+        </w:tc>
+      </w:tr>
+      <w:tr>
+        <w:trPr>
+          <w:tblCellSpacing w:w="15" w:type="dxa"/>
+        </w:trPr>
+        <w:tc>
+          <w:tcPr>
+            <w:tcW w:w="0" w:type="auto"/>
+            <w:vAlign w:val="center"/>
+            <w:hideMark/>
+          </w:tcPr>
+          <w:p>
+            <w:pPr>
+              <w:spacing w:line="192" w:lineRule="auto"/>
+            </w:pPr>
+            <w:r>
+              <w:t>SPI MISO</w:t>
+            </w:r>
+          </w:p>
+        </w:tc>
+        <w:tc>
+          <w:tcPr>
+            <w:tcW w:w="0" w:type="auto"/>
+            <w:vAlign w:val="center"/>
+            <w:hideMark/>
+          </w:tcPr>
+          <w:p>
+            <w:pPr>
+              <w:spacing w:line="192" w:lineRule="auto"/>
+            </w:pPr>
+            <w:r>
+              <w:t>12</w:t>
+            </w:r>
+          </w:p>
+        </w:tc>
+        <w:tc>
+          <w:tcPr>
+            <w:tcW w:w="0" w:type="auto"/>
+            <w:vAlign w:val="center"/>
+            <w:hideMark/>
+          </w:tcPr>
+          <w:p>
+            <w:pPr>
+              <w:spacing w:line="192" w:lineRule="auto"/>
+            </w:pPr>
+            <w:r>
+              <w:t xml:space="preserve">shared SPI bus </w:t>
+            </w:r>
+            <w:hyperlink r:id="rId13" w:tgtFrame="_blank" w:history="1">
+              <w:r>
+                <w:rPr>
+                  <w:rStyle w:val="Hyperlink"/>
+                </w:rPr>
+                <w:t>wholesale.pimoroni.com</w:t>
+              </w:r>
+            </w:hyperlink>
+          </w:p>
+        </w:tc>
+      </w:tr>
+      <w:tr>
+        <w:trPr>
+          <w:tblCellSpacing w:w="15" w:type="dxa"/>
+        </w:trPr>
+        <w:tc>
+          <w:tcPr>
+            <w:tcW w:w="0" w:type="auto"/>
+            <w:vAlign w:val="center"/>
+            <w:hideMark/>
+          </w:tcPr>
+          <w:p>
+            <w:pPr>
+              <w:spacing w:line="192" w:lineRule="auto"/>
+            </w:pPr>
+            <w:r>
+              <w:t>SPI MOSI</w:t>
+            </w:r>
+          </w:p>
+        </w:tc>
+        <w:tc>
+          <w:tcPr>
+            <w:tcW w:w="0" w:type="auto"/>
+            <w:vAlign w:val="center"/>
+            <w:hideMark/>
+          </w:tcPr>
+          <w:p>
+            <w:pPr>
+              <w:spacing w:line="192" w:lineRule="auto"/>
+            </w:pPr>
+            <w:r>
+              <w:t>11</w:t>
+            </w:r>
+          </w:p>
+        </w:tc>
+        <w:tc>
+          <w:tcPr>
+            <w:tcW w:w="0" w:type="auto"/>
+            <w:vAlign w:val="center"/>
+            <w:hideMark/>
+          </w:tcPr>
+          <w:p>
+            <w:pPr>
+              <w:spacing w:line="192" w:lineRule="auto"/>
+            </w:pPr>
+            <w:r>
+              <w:t xml:space="preserve">shared SPI bus </w:t>
+            </w:r>
+            <w:hyperlink r:id="rId14" w:tgtFrame="_blank" w:history="1">
+              <w:r>
+                <w:rPr>
+                  <w:rStyle w:val="Hyperlink"/>
+                </w:rPr>
+                <w:t>wholesale.pimoroni.com</w:t>
+              </w:r>
+            </w:hyperlink>
+          </w:p>
+        </w:tc>
+      </w:tr>
+      <w:tr>
+        <w:trPr>
+          <w:tblCellSpacing w:w="15" w:type="dxa"/>
+        </w:trPr>
+        <w:tc>
+          <w:tcPr>
+            <w:tcW w:w="0" w:type="auto"/>
+            <w:vAlign w:val="center"/>
+            <w:hideMark/>
+          </w:tcPr>
+          <w:p>
+            <w:pPr>
+              <w:spacing w:line="192" w:lineRule="auto"/>
+            </w:pPr>
+            <w:r>
+              <w:t>SD CS</w:t>
+            </w:r>
+          </w:p>
+        </w:tc>
+        <w:tc>
+          <w:tcPr>
+            <w:tcW w:w="0" w:type="auto"/>
+            <w:vAlign w:val="center"/>
+            <w:hideMark/>
+          </w:tcPr>
+          <w:p>
+            <w:pPr>
+              <w:spacing w:line="192" w:lineRule="auto"/>
+            </w:pPr>
+            <w:r>
+              <w:t>10</w:t>
+            </w:r>
+          </w:p>
+        </w:tc>
+        <w:tc>
+          <w:tcPr>
+            <w:tcW w:w="0" w:type="auto"/>
+            <w:vAlign w:val="center"/>
+            <w:hideMark/>
+          </w:tcPr>
+          <w:p>
+            <w:pPr>
+              <w:spacing w:line="192" w:lineRule="auto"/>
+            </w:pPr>
+            <w:r>
+              <w:t xml:space="preserve">SD card chip-select </w:t>
+            </w:r>
+            <w:hyperlink r:id="rId15" w:tgtFrame="_blank" w:history="1">
+              <w:r>
+                <w:rPr>
+                  <w:rStyle w:val="Hyperlink"/>
+                </w:rPr>
+                <w:t>wholesale.pimoroni.com</w:t>
+              </w:r>
+            </w:hyperlink>
+          </w:p>
+        </w:tc>
+      </w:tr>
+      <w:tr>
+        <w:trPr>
+          <w:tblCellSpacing w:w="15" w:type="dxa"/>
+        </w:trPr>
+        <w:tc>
+          <w:tcPr>
+            <w:tcW w:w="0" w:type="auto"/>
+            <w:vAlign w:val="center"/>
+            <w:hideMark/>
+          </w:tcPr>
+          <w:p>
+            <w:pPr>
+              <w:spacing w:line="192" w:lineRule="auto"/>
+            </w:pPr>
+            <w:r>
+              <w:rPr>
+                <w:b/>
+                <w:bCs/>
+              </w:rPr>
+              <w:t>SPI display (e.g. ILI9xxx/ST77xx)</w:t>
+            </w:r>
+          </w:p>
+        </w:tc>
+        <w:tc>
+          <w:tcPr>
+            <w:tcW w:w="0" w:type="auto"/>
+            <w:vAlign w:val="center"/>
+            <w:hideMark/>
+          </w:tcPr>
+          <w:p>
+            <w:pPr>
+              <w:spacing w:line="192" w:lineRule="auto"/>
+            </w:pPr>
+          </w:p>
+        </w:tc>
+        <w:tc>
+          <w:tcPr>
+            <w:tcW w:w="0" w:type="auto"/>
+            <w:vAlign w:val="center"/>
+            <w:hideMark/>
+          </w:tcPr>
+          <w:p>
+            <w:pPr>
+              <w:spacing w:line="192" w:lineRule="auto"/>
+            </w:pPr>
+          </w:p>
+        </w:tc>
+      </w:tr>
+      <w:tr>
+        <w:trPr>
+          <w:tblCellSpacing w:w="15" w:type="dxa"/>
+        </w:trPr>
+        <w:tc>
+          <w:tcPr>
+            <w:tcW w:w="0" w:type="auto"/>
+            <w:vAlign w:val="center"/>
+            <w:hideMark/>
+          </w:tcPr>
+          <w:p>
+            <w:pPr>
+              <w:spacing w:line="192" w:lineRule="auto"/>
+            </w:pPr>
+            <w:r>
+              <w:t>SPI SCK</w:t>
+            </w:r>
+          </w:p>
+        </w:tc>
+        <w:tc>
+          <w:tcPr>
+            <w:tcW w:w="0" w:type="auto"/>
+            <w:vAlign w:val="center"/>
+            <w:hideMark/>
+          </w:tcPr>
+          <w:p>
+            <w:pPr>
+              <w:spacing w:line="192" w:lineRule="auto"/>
+            </w:pPr>
+            <w:r>
+              <w:t>13</w:t>
+            </w:r>
+          </w:p>
+        </w:tc>
+        <w:tc>
+          <w:tcPr>
+            <w:tcW w:w="0" w:type="auto"/>
+            <w:vAlign w:val="center"/>
+            <w:hideMark/>
+          </w:tcPr>
+          <w:p>
+            <w:pPr>
+              <w:spacing w:line="192" w:lineRule="auto"/>
+            </w:pPr>
+            <w:r>
+              <w:t>same SPI bus</w:t>
+            </w:r>
+          </w:p>
+        </w:tc>
+      </w:tr>
+      <w:tr>
+        <w:trPr>
+          <w:tblCellSpacing w:w="15" w:type="dxa"/>
+        </w:trPr>
+        <w:tc>
+          <w:tcPr>
+            <w:tcW w:w="0" w:type="auto"/>
+            <w:vAlign w:val="center"/>
+            <w:hideMark/>
+          </w:tcPr>
+          <w:p>
+            <w:pPr>
+              <w:spacing w:line="192" w:lineRule="auto"/>
+            </w:pPr>
+            <w:r>
+              <w:t>SPI MOSI</w:t>
+            </w:r>
+          </w:p>
+        </w:tc>
+        <w:tc>
+          <w:tcPr>
+            <w:tcW w:w="0" w:type="auto"/>
+            <w:vAlign w:val="center"/>
+            <w:hideMark/>
+          </w:tcPr>
+          <w:p>
+            <w:pPr>
+              <w:spacing w:line="192" w:lineRule="auto"/>
+            </w:pPr>
+            <w:r>
+              <w:t>11</w:t>
+            </w:r>
+          </w:p>
+        </w:tc>
+        <w:tc>
+          <w:tcPr>
+            <w:tcW w:w="0" w:type="auto"/>
+            <w:vAlign w:val="center"/>
+            <w:hideMark/>
+          </w:tcPr>
+          <w:p>
+            <w:pPr>
+              <w:spacing w:line="192" w:lineRule="auto"/>
+            </w:pPr>
+            <w:r>
+              <w:t>same SPI bus</w:t>
+            </w:r>
+          </w:p>
+        </w:tc>
+      </w:tr>
+      <w:tr>
+        <w:trPr>
+          <w:tblCellSpacing w:w="15" w:type="dxa"/>
+        </w:trPr>
+        <w:tc>
+          <w:tcPr>
+            <w:tcW w:w="0" w:type="auto"/>
+            <w:vAlign w:val="center"/>
+            <w:hideMark/>
+          </w:tcPr>
+          <w:p>
+            <w:pPr>
+              <w:spacing w:line="192" w:lineRule="auto"/>
+            </w:pPr>
+            <w:r>
+              <w:t>SPI MISO (if needed)</w:t>
+            </w:r>
+          </w:p>
+        </w:tc>
+        <w:tc>
+          <w:tcPr>
+            <w:tcW w:w="0" w:type="auto"/>
+            <w:vAlign w:val="center"/>
+            <w:hideMark/>
+          </w:tcPr>
+          <w:p>
+            <w:pPr>
+              <w:spacing w:line="192" w:lineRule="auto"/>
+            </w:pPr>
+            <w:r>
+              <w:t>12</w:t>
+            </w:r>
+          </w:p>
+        </w:tc>
+        <w:tc>
+          <w:tcPr>
+            <w:tcW w:w="0" w:type="auto"/>
+            <w:vAlign w:val="center"/>
+            <w:hideMark/>
+          </w:tcPr>
+          <w:p>
+            <w:pPr>
+              <w:spacing w:line="192" w:lineRule="auto"/>
+            </w:pPr>
+            <w:r>
+              <w:t>same SPI bus</w:t>
+            </w:r>
+          </w:p>
+        </w:tc>
+      </w:tr>
+      <w:tr>
+        <w:trPr>
+          <w:tblCellSpacing w:w="15" w:type="dxa"/>
+        </w:trPr>
+        <w:tc>
+          <w:tcPr>
+            <w:tcW w:w="0" w:type="auto"/>
+            <w:vAlign w:val="center"/>
+            <w:hideMark/>
+          </w:tcPr>
+          <w:p>
+            <w:pPr>
+              <w:spacing w:line="192" w:lineRule="auto"/>
+            </w:pPr>
+            <w:r>
+              <w:t>Display CS</w:t>
+            </w:r>
+          </w:p>
+        </w:tc>
+        <w:tc>
+          <w:tcPr>
+            <w:tcW w:w="0" w:type="auto"/>
+            <w:vAlign w:val="center"/>
+            <w:hideMark/>
+          </w:tcPr>
+          <w:p>
+            <w:pPr>
+              <w:spacing w:line="192" w:lineRule="auto"/>
+            </w:pPr>
+            <w:r>
+              <w:t>24</w:t>
+            </w:r>
+          </w:p>
+        </w:tc>
+        <w:tc>
+          <w:tcPr>
+            <w:tcW w:w="0" w:type="auto"/>
+            <w:vAlign w:val="center"/>
+            <w:hideMark/>
+          </w:tcPr>
+          <w:p>
+            <w:pPr>
+              <w:spacing w:line="192" w:lineRule="auto"/>
+            </w:pPr>
+            <w:r>
+              <w:t>any free GPIO (bottom pads)</w:t>
+            </w:r>
+          </w:p>
+        </w:tc>
+      </w:tr>
+      <w:tr>
+        <w:trPr>
+          <w:tblCellSpacing w:w="15" w:type="dxa"/>
+        </w:trPr>
+        <w:tc>
+          <w:tcPr>
+            <w:tcW w:w="0" w:type="auto"/>
+            <w:vAlign w:val="center"/>
+            <w:hideMark/>
+          </w:tcPr>
+          <w:p>
+            <w:pPr>
+              <w:spacing w:line="192" w:lineRule="auto"/>
+            </w:pPr>
+            <w:r>
+              <w:t>Display DC (D/C)</w:t>
+            </w:r>
+          </w:p>
+        </w:tc>
+        <w:tc>
+          <w:tcPr>
+            <w:tcW w:w="0" w:type="auto"/>
+            <w:vAlign w:val="center"/>
+            <w:hideMark/>
+          </w:tcPr>
+          <w:p>
+            <w:pPr>
+              <w:spacing w:line="192" w:lineRule="auto"/>
+            </w:pPr>
+            <w:r>
+              <w:t>25</w:t>
+            </w:r>
+          </w:p>
+        </w:tc>
+        <w:tc>
+          <w:tcPr>
+            <w:tcW w:w="0" w:type="auto"/>
+            <w:vAlign w:val="center"/>
+            <w:hideMark/>
+          </w:tcPr>
+          <w:p>
+            <w:pPr>
+              <w:spacing w:line="192" w:lineRule="auto"/>
+            </w:pPr>
+            <w:r>
+              <w:t>data/command select</w:t>
+            </w:r>
+          </w:p>
+        </w:tc>
+      </w:tr>
+      <w:tr>
+        <w:trPr>
+          <w:tblCellSpacing w:w="15" w:type="dxa"/>
+        </w:trPr>
+        <w:tc>
+          <w:tcPr>
+            <w:tcW w:w="0" w:type="auto"/>
+            <w:vAlign w:val="center"/>
+            <w:hideMark/>
+          </w:tcPr>
+          <w:p>
+            <w:pPr>
+              <w:spacing w:line="192" w:lineRule="auto"/>
+            </w:pPr>
+            <w:r>
+              <w:t>Display RST</w:t>
+            </w:r>
+          </w:p>
+        </w:tc>
+        <w:tc>
+          <w:tcPr>
+            <w:tcW w:w="0" w:type="auto"/>
+            <w:vAlign w:val="center"/>
+            <w:hideMark/>
+          </w:tcPr>
+          <w:p>
+            <w:pPr>
+              <w:spacing w:line="192" w:lineRule="auto"/>
+            </w:pPr>
+            <w:r>
+              <w:t>26</w:t>
+            </w:r>
+          </w:p>
+        </w:tc>
+        <w:tc>
+          <w:tcPr>
+            <w:tcW w:w="0" w:type="auto"/>
+            <w:vAlign w:val="center"/>
+            <w:hideMark/>
+          </w:tcPr>
+          <w:p>
+            <w:pPr>
+              <w:spacing w:line="192" w:lineRule="auto"/>
+            </w:pPr>
+            <w:r>
+              <w:t>reset line</w:t>
+            </w:r>
+          </w:p>
+        </w:tc>
+      </w:tr>
+      <w:tr>
+        <w:trPr>
+          <w:tblCellSpacing w:w="15" w:type="dxa"/>
+        </w:trPr>
+        <w:tc>
+          <w:tcPr>
+            <w:tcW w:w="0" w:type="auto"/>
+            <w:vAlign w:val="center"/>
+            <w:hideMark/>
+          </w:tcPr>
+          <w:p>
+            <w:pPr>
+              <w:spacing w:line="192" w:lineRule="auto"/>
+            </w:pPr>
+            <w:r>
+              <w:rPr>
+                <w:b/>
+                <w:bCs/>
+              </w:rPr>
+              <w:t>Extra UART for log output</w:t>
+            </w:r>
+          </w:p>
+        </w:tc>
+        <w:tc>
+          <w:tcPr>
+            <w:tcW w:w="0" w:type="auto"/>
+            <w:vAlign w:val="center"/>
+            <w:hideMark/>
+          </w:tcPr>
+          <w:p>
+            <w:pPr>
+              <w:spacing w:line="192" w:lineRule="auto"/>
+            </w:pPr>
+          </w:p>
+        </w:tc>
+        <w:tc>
+          <w:tcPr>
+            <w:tcW w:w="0" w:type="auto"/>
+            <w:vAlign w:val="center"/>
+            <w:hideMark/>
+          </w:tcPr>
+          <w:p>
+            <w:pPr>
+              <w:spacing w:line="192" w:lineRule="auto"/>
+            </w:pPr>
+          </w:p>
+        </w:tc>
+      </w:tr>
+      <w:tr>
+        <w:trPr>
+          <w:tblCellSpacing w:w="15" w:type="dxa"/>
+        </w:trPr>
+        <w:tc>
+          <w:tcPr>
+            <w:tcW w:w="0" w:type="auto"/>
+            <w:vAlign w:val="center"/>
+            <w:hideMark/>
+          </w:tcPr>
+          <w:p>
+            <w:pPr>
+              <w:spacing w:line="192" w:lineRule="auto"/>
+            </w:pPr>
+            <w:r>
+              <w:t>Serial3 RX (Serial3 on pins 15/14)</w:t>
+            </w:r>
+          </w:p>
+        </w:tc>
+        <w:tc>
+          <w:tcPr>
+            <w:tcW w:w="0" w:type="auto"/>
+            <w:vAlign w:val="center"/>
+            <w:hideMark/>
+          </w:tcPr>
+          <w:p>
+            <w:pPr>
+              <w:spacing w:line="192" w:lineRule="auto"/>
+            </w:pPr>
+            <w:r>
+              <w:t>15</w:t>
+            </w:r>
+          </w:p>
+        </w:tc>
+        <w:tc>
+          <w:tcPr>
+            <w:tcW w:w="0" w:type="auto"/>
+            <w:vAlign w:val="center"/>
+            <w:hideMark/>
+          </w:tcPr>
+          <w:p>
+            <w:pPr>
+              <w:spacing w:line="192" w:lineRule="auto"/>
+            </w:pPr>
+            <w:r>
+              <w:t xml:space="preserve">RX3 for external log reader </w:t>
+            </w:r>
+            <w:hyperlink r:id="rId16" w:tgtFrame="_blank" w:history="1">
+              <w:r>
+                <w:rPr>
+                  <w:rStyle w:val="Hyperlink"/>
+                </w:rPr>
+                <w:t>pjrc.com</w:t>
+              </w:r>
+            </w:hyperlink>
+          </w:p>
+        </w:tc>
+      </w:tr>
+      <w:tr>
+        <w:trPr>
+          <w:tblCellSpacing w:w="15" w:type="dxa"/>
+        </w:trPr>
+        <w:tc>
+          <w:tcPr>
+            <w:tcW w:w="0" w:type="auto"/>
+            <w:vAlign w:val="center"/>
+            <w:hideMark/>
+          </w:tcPr>
+          <w:p>
+            <w:pPr>
+              <w:spacing w:line="192" w:lineRule="auto"/>
+            </w:pPr>
+            <w:r>
+              <w:t>Serial3 TX</w:t>
+            </w:r>
+          </w:p>
+        </w:tc>
+        <w:tc>
+          <w:tcPr>
+            <w:tcW w:w="0" w:type="auto"/>
+            <w:vAlign w:val="center"/>
+            <w:hideMark/>
+          </w:tcPr>
+          <w:p>
+            <w:pPr>
+              <w:spacing w:line="192" w:lineRule="auto"/>
+            </w:pPr>
+            <w:r>
+              <w:t>14</w:t>
+            </w:r>
+          </w:p>
+        </w:tc>
+        <w:tc>
+          <w:tcPr>
+            <w:tcW w:w="0" w:type="auto"/>
+            <w:vAlign w:val="center"/>
+            <w:hideMark/>
+          </w:tcPr>
+          <w:p>
+            <w:pPr>
+              <w:spacing w:line="192" w:lineRule="auto"/>
+            </w:pPr>
+            <w:r>
+              <w:t xml:space="preserve">TX3 for log output </w:t>
+            </w:r>
+            <w:hyperlink r:id="rId17" w:tgtFrame="_blank" w:history="1">
+              <w:r>
+                <w:rPr>
+                  <w:rStyle w:val="Hyperlink"/>
+                </w:rPr>
+                <w:t>pjrc.com</w:t>
+              </w:r>
+            </w:hyperlink>
+          </w:p>
+        </w:tc>
+      </w:tr>
+      <w:tr>
+        <w:trPr>
+          <w:tblCellSpacing w:w="15" w:type="dxa"/>
+        </w:trPr>
+        <w:tc>
+          <w:tcPr>
+            <w:tcW w:w="0" w:type="auto"/>
+            <w:vAlign w:val="center"/>
+            <w:hideMark/>
+          </w:tcPr>
+          <w:p>
+            <w:pPr>
+              <w:spacing w:line="192" w:lineRule="auto"/>
+            </w:pPr>
+            <w:r>
+              <w:rPr>
+                <w:b/>
+                <w:bCs/>
+              </w:rPr>
+              <w:t>User I/O</w:t>
+            </w:r>
+          </w:p>
+        </w:tc>
+        <w:tc>
+          <w:tcPr>
+            <w:tcW w:w="0" w:type="auto"/>
+            <w:vAlign w:val="center"/>
+            <w:hideMark/>
+          </w:tcPr>
+          <w:p>
+            <w:pPr>
+              <w:spacing w:line="192" w:lineRule="auto"/>
+            </w:pPr>
+          </w:p>
+        </w:tc>
+        <w:tc>
+          <w:tcPr>
+            <w:tcW w:w="0" w:type="auto"/>
+            <w:vAlign w:val="center"/>
+            <w:hideMark/>
+          </w:tcPr>
+          <w:p>
+            <w:pPr>
+              <w:spacing w:line="192" w:lineRule="auto"/>
+            </w:pPr>
+          </w:p>
+        </w:tc>
+      </w:tr>
+      <w:tr>
+        <w:trPr>
+          <w:tblCellSpacing w:w="15" w:type="dxa"/>
+        </w:trPr>
+        <w:tc>
+          <w:tcPr>
+            <w:tcW w:w="0" w:type="auto"/>
+            <w:vAlign w:val="center"/>
+            <w:hideMark/>
+          </w:tcPr>
+          <w:p>
+            <w:pPr>
+              <w:spacing w:line="192" w:lineRule="auto"/>
+            </w:pPr>
+            <w:r>
+              <w:t>LED 1</w:t>
+            </w:r>
+          </w:p>
+        </w:tc>
+        <w:tc>
+          <w:tcPr>
+            <w:tcW w:w="0" w:type="auto"/>
+            <w:vAlign w:val="center"/>
+            <w:hideMark/>
+          </w:tcPr>
+          <w:p>
+            <w:pPr>
+              <w:spacing w:line="192" w:lineRule="auto"/>
+            </w:pPr>
+            <w:r>
+              <w:t>2</w:t>
+            </w:r>
+          </w:p>
+        </w:tc>
+        <w:tc>
+          <w:tcPr>
+            <w:tcW w:w="0" w:type="auto"/>
+            <w:vAlign w:val="center"/>
+            <w:hideMark/>
+          </w:tcPr>
+          <w:p>
+            <w:pPr>
+              <w:spacing w:line="192" w:lineRule="auto"/>
+            </w:pPr>
+            <w:r>
+              <w:t>simple status LED</w:t>
+            </w:r>
+          </w:p>
+        </w:tc>
+      </w:tr>
+      <w:tr>
+        <w:trPr>
+          <w:tblCellSpacing w:w="15" w:type="dxa"/>
+        </w:trPr>
+        <w:tc>
+          <w:tcPr>
+            <w:tcW w:w="0" w:type="auto"/>
+            <w:vAlign w:val="center"/>
+            <w:hideMark/>
+          </w:tcPr>
+          <w:p>
+            <w:pPr>
+              <w:spacing w:line="192" w:lineRule="auto"/>
+            </w:pPr>
+            <w:r>
+              <w:t>LED 2</w:t>
+            </w:r>
+          </w:p>
+        </w:tc>
+        <w:tc>
+          <w:tcPr>
+            <w:tcW w:w="0" w:type="auto"/>
+            <w:vAlign w:val="center"/>
+            <w:hideMark/>
+          </w:tcPr>
+          <w:p>
+            <w:pPr>
+              <w:spacing w:line="192" w:lineRule="auto"/>
+            </w:pPr>
+            <w:r>
+              <w:t>4</w:t>
+            </w:r>
+          </w:p>
+        </w:tc>
+        <w:tc>
+          <w:tcPr>
+            <w:tcW w:w="0" w:type="auto"/>
+            <w:vAlign w:val="center"/>
+            <w:hideMark/>
+          </w:tcPr>
+          <w:p>
+            <w:pPr>
+              <w:spacing w:line="192" w:lineRule="auto"/>
+            </w:pPr>
+            <w:r>
+              <w:t>another status LED</w:t>
+            </w:r>
+          </w:p>
+        </w:tc>
+      </w:tr>
+      <w:tr>
+        <w:trPr>
+          <w:tblCellSpacing w:w="15" w:type="dxa"/>
+        </w:trPr>
+        <w:tc>
+          <w:tcPr>
+            <w:tcW w:w="0" w:type="auto"/>
+            <w:vAlign w:val="center"/>
+            <w:hideMark/>
+          </w:tcPr>
+          <w:p>
+            <w:pPr>
+              <w:spacing w:line="192" w:lineRule="auto"/>
+            </w:pPr>
+            <w:r>
+              <w:t>LED 3</w:t>
+            </w:r>
+          </w:p>
+        </w:tc>
+        <w:tc>
+          <w:tcPr>
+            <w:tcW w:w="0" w:type="auto"/>
+            <w:vAlign w:val="center"/>
+            <w:hideMark/>
+          </w:tcPr>
+          <w:p>
+            <w:pPr>
+              <w:spacing w:line="192" w:lineRule="auto"/>
+            </w:pPr>
+            <w:r>
+              <w:t>5</w:t>
+            </w:r>
+          </w:p>
+        </w:tc>
+        <w:tc>
+          <w:tcPr>
+            <w:tcW w:w="0" w:type="auto"/>
+            <w:vAlign w:val="center"/>
+            <w:hideMark/>
+          </w:tcPr>
+          <w:p>
+            <w:pPr>
+              <w:spacing w:line="192" w:lineRule="auto"/>
+            </w:pPr>
+            <w:r>
+              <w:t>third LED</w:t>
+            </w:r>
+          </w:p>
+        </w:tc>
+      </w:tr>
+      <w:tr>
+        <w:trPr>
+          <w:tblCellSpacing w:w="15" w:type="dxa"/>
+        </w:trPr>
+        <w:tc>
+          <w:tcPr>
+            <w:tcW w:w="0" w:type="auto"/>
+            <w:vAlign w:val="center"/>
+            <w:hideMark/>
+          </w:tcPr>
+          <w:p>
+            <w:pPr>
+              <w:spacing w:line="192" w:lineRule="auto"/>
+            </w:pPr>
+            <w:r>
+              <w:t>Switch (button)</w:t>
+            </w:r>
+          </w:p>
+        </w:tc>
+        <w:tc>
+          <w:tcPr>
+            <w:tcW w:w="0" w:type="auto"/>
+            <w:vAlign w:val="center"/>
+            <w:hideMark/>
+          </w:tcPr>
+          <w:p>
+            <w:pPr>
+              <w:spacing w:line="192" w:lineRule="auto"/>
+            </w:pPr>
+            <w:r>
+              <w:t>9</w:t>
+            </w:r>
+          </w:p>
+        </w:tc>
+        <w:tc>
+          <w:tcPr>
+            <w:tcW w:w="0" w:type="auto"/>
+            <w:vAlign w:val="center"/>
+            <w:hideMark/>
+          </w:tcPr>
+          <w:p>
+            <w:pPr>
+              <w:spacing w:line="192" w:lineRule="auto"/>
+            </w:pPr>
+            <w:r>
+              <w:t>with INPUT_PULLUP, interrupt-capable</w:t>
+            </w:r>
+          </w:p>
+        </w:tc>
+      </w:tr>
+    </w:tbl>
     <w:p/>
     <w:sectPr>
       <w:pgSz w:w="11906" w:h="16838"/>
@@ -4689,7 +6507,6 @@
   <w:style w:type="character" w:default="1" w:styleId="DefaultParagraphFont">
     <w:name w:val="Default Paragraph Font"/>
     <w:uiPriority w:val="1"/>
-    <w:semiHidden/>
     <w:unhideWhenUsed/>
   </w:style>
   <w:style w:type="table" w:default="1" w:styleId="TableNormal">
@@ -5003,6 +6820,29 @@
       <w:spacing w:val="5"/>
     </w:rPr>
   </w:style>
+  <w:style w:type="character" w:styleId="Hyperlink">
+    <w:name w:val="Hyperlink"/>
+    <w:basedOn w:val="DefaultParagraphFont"/>
+    <w:uiPriority w:val="99"/>
+    <w:unhideWhenUsed/>
+    <w:rsid w:val="00BC288F"/>
+    <w:rPr>
+      <w:color w:val="0563C1" w:themeColor="hyperlink"/>
+      <w:u w:val="single"/>
+    </w:rPr>
+  </w:style>
+  <w:style w:type="character" w:styleId="UnresolvedMention">
+    <w:name w:val="Unresolved Mention"/>
+    <w:basedOn w:val="DefaultParagraphFont"/>
+    <w:uiPriority w:val="99"/>
+    <w:semiHidden/>
+    <w:unhideWhenUsed/>
+    <w:rsid w:val="00BC288F"/>
+    <w:rPr>
+      <w:color w:val="605E5C"/>
+      <w:shd w:val="clear" w:color="auto" w:fill="E1DFDD"/>
+    </w:rPr>
+  </w:style>
 </w:styles>
 </file>
 

</xml_diff>